<commit_message>
+ finish student regis :fire:
</commit_message>
<xml_diff>
--- a/Docs/Assignments_20201010.docx
+++ b/Docs/Assignments_20201010.docx
@@ -2426,20 +2426,38 @@
         <w:jc w:val="both"/>
       </w:pPr>
       <w:r>
-        <w:t>(i.2). Xem danh sách lớp đã được đăng ký bởi một sinh viên ở một học kỳ.</w:t>
-      </w:r>
-    </w:p>
-    <w:p>
-      <w:pPr>
-        <w:jc w:val="both"/>
-      </w:pPr>
-      <w:r>
-        <w:t>(i.3). Xem danh sách lớp được phụ trách bởi một giảng viên ở một học kỳ.</w:t>
-      </w:r>
-    </w:p>
-    <w:p>
-      <w:pPr>
-        <w:jc w:val="both"/>
+        <w:t xml:space="preserve">(i.2). </w:t>
+      </w:r>
+      <w:r>
+        <w:rPr>
+          <w:b/>
+          <w:bCs/>
+        </w:rPr>
+        <w:t>Xem danh sách lớp đã được đăng ký bởi một sinh viên ở một học kỳ.</w:t>
+      </w:r>
+    </w:p>
+    <w:p>
+      <w:pPr>
+        <w:jc w:val="both"/>
+      </w:pPr>
+      <w:r>
+        <w:t xml:space="preserve">(i.3). </w:t>
+      </w:r>
+      <w:r>
+        <w:rPr>
+          <w:b/>
+          <w:bCs/>
+        </w:rPr>
+        <w:t>Xem danh sách lớp được phụ trách bởi một giảng viên ở một học kỳ.</w:t>
+      </w:r>
+    </w:p>
+    <w:p>
+      <w:pPr>
+        <w:jc w:val="both"/>
+        <w:rPr>
+          <w:b/>
+          <w:bCs/>
+        </w:rPr>
       </w:pPr>
       <w:r>
         <w:t>(i.</w:t>
@@ -2448,7 +2466,14 @@
         <w:t>4</w:t>
       </w:r>
       <w:r>
-        <w:t>). Xem danh sách môn học được đăng ký ở mỗi học kỳ ở mỗi khoa.</w:t>
+        <w:t xml:space="preserve">). </w:t>
+      </w:r>
+      <w:r>
+        <w:rPr>
+          <w:b/>
+          <w:bCs/>
+        </w:rPr>
+        <w:t>Xem danh sách môn học được đăng ký ở mỗi học kỳ ở mỗi khoa.</w:t>
       </w:r>
     </w:p>
     <w:p>
@@ -2462,12 +2487,23 @@
         <w:t>5</w:t>
       </w:r>
       <w:r>
-        <w:t>). Xem danh sách sinh viên đăng ký ở mỗi lớp ở mỗi học kỳ ở mỗi khoa.</w:t>
-      </w:r>
-    </w:p>
-    <w:p>
-      <w:pPr>
-        <w:jc w:val="both"/>
+        <w:t xml:space="preserve">). </w:t>
+      </w:r>
+      <w:r>
+        <w:rPr>
+          <w:b/>
+          <w:bCs/>
+        </w:rPr>
+        <w:t>Xem danh sách sinh viên đăng ký ở mỗi lớp ở mỗi học kỳ ở mỗi khoa.</w:t>
+      </w:r>
+    </w:p>
+    <w:p>
+      <w:pPr>
+        <w:jc w:val="both"/>
+        <w:rPr>
+          <w:b/>
+          <w:bCs/>
+        </w:rPr>
       </w:pPr>
       <w:r>
         <w:t>(i.</w:t>
@@ -2476,12 +2512,23 @@
         <w:t>6</w:t>
       </w:r>
       <w:r>
-        <w:t>). Xem danh sách giảng viên phụ trách ở mỗi lớp ở mỗi học kỳ ở mỗi khoa.</w:t>
-      </w:r>
-    </w:p>
-    <w:p>
-      <w:pPr>
-        <w:jc w:val="both"/>
+        <w:t xml:space="preserve">). </w:t>
+      </w:r>
+      <w:r>
+        <w:rPr>
+          <w:b/>
+          <w:bCs/>
+        </w:rPr>
+        <w:t>Xem danh sách giảng viên phụ trách ở mỗi lớp ở mỗi học kỳ ở mỗi khoa.</w:t>
+      </w:r>
+    </w:p>
+    <w:p>
+      <w:pPr>
+        <w:jc w:val="both"/>
+        <w:rPr>
+          <w:b/>
+          <w:bCs/>
+        </w:rPr>
       </w:pPr>
       <w:r>
         <w:t>(i.</w:t>
@@ -2490,15 +2537,29 @@
         <w:t>7</w:t>
       </w:r>
       <w:r>
-        <w:t>). Xem các giáo trình được chỉ định cho mỗi môn học ở mỗi học kỳ ở mỗi khoa.</w:t>
-      </w:r>
-    </w:p>
-    <w:p>
-      <w:pPr>
-        <w:jc w:val="both"/>
-      </w:pPr>
-      <w:r>
-        <w:t>(i.8). Xem tổng số môn học được đăng ký ở mỗi học kỳ ở mỗi khoa.</w:t>
+        <w:t xml:space="preserve">). </w:t>
+      </w:r>
+      <w:r>
+        <w:rPr>
+          <w:b/>
+          <w:bCs/>
+        </w:rPr>
+        <w:t>Xem các giáo trình được chỉ định cho mỗi môn học ở mỗi học kỳ ở mỗi khoa.</w:t>
+      </w:r>
+    </w:p>
+    <w:p>
+      <w:pPr>
+        <w:jc w:val="both"/>
+      </w:pPr>
+      <w:r>
+        <w:t xml:space="preserve">(i.8). </w:t>
+      </w:r>
+      <w:r>
+        <w:rPr>
+          <w:b/>
+          <w:bCs/>
+        </w:rPr>
+        <w:t>Xem tổng số môn học được đăng ký ở mỗi học kỳ ở mỗi khoa.</w:t>
       </w:r>
     </w:p>
     <w:p>
@@ -2521,15 +2582,27 @@
         <w:t xml:space="preserve"> </w:t>
       </w:r>
       <w:r>
+        <w:rPr>
+          <w:b/>
+          <w:bCs/>
+        </w:rPr>
         <w:t>Xem t</w:t>
       </w:r>
       <w:r>
+        <w:rPr>
+          <w:b/>
+          <w:bCs/>
+        </w:rPr>
         <w:t>ổng số lớp được mở ở mỗi học kỳ ở mỗi khoa.</w:t>
       </w:r>
     </w:p>
     <w:p>
       <w:pPr>
         <w:jc w:val="both"/>
+        <w:rPr>
+          <w:b/>
+          <w:bCs/>
+        </w:rPr>
       </w:pPr>
       <w:r>
         <w:t>(i.</w:t>
@@ -2538,12 +2611,23 @@
         <w:t>10</w:t>
       </w:r>
       <w:r>
-        <w:t>). Xem tổng số sinh viên đăng ký ở mỗi lớp của một môn học ở một học kỳ.</w:t>
-      </w:r>
-    </w:p>
-    <w:p>
-      <w:pPr>
-        <w:jc w:val="both"/>
+        <w:t xml:space="preserve">). </w:t>
+      </w:r>
+      <w:r>
+        <w:rPr>
+          <w:b/>
+          <w:bCs/>
+        </w:rPr>
+        <w:t>Xem tổng số sinh viên đăng ký ở mỗi lớp của một môn học ở một học kỳ.</w:t>
+      </w:r>
+    </w:p>
+    <w:p>
+      <w:pPr>
+        <w:jc w:val="both"/>
+        <w:rPr>
+          <w:b/>
+          <w:bCs/>
+        </w:rPr>
       </w:pPr>
       <w:r>
         <w:t>(i.</w:t>
@@ -2552,12 +2636,23 @@
         <w:t>11</w:t>
       </w:r>
       <w:r>
-        <w:t>). Xem tổng số sinh viên đăng ký ở mỗi môn học ở một học kỳ.</w:t>
-      </w:r>
-    </w:p>
-    <w:p>
-      <w:pPr>
-        <w:jc w:val="both"/>
+        <w:t xml:space="preserve">). </w:t>
+      </w:r>
+      <w:r>
+        <w:rPr>
+          <w:b/>
+          <w:bCs/>
+        </w:rPr>
+        <w:t>Xem tổng số sinh viên đăng ký ở mỗi môn học ở một học kỳ.</w:t>
+      </w:r>
+    </w:p>
+    <w:p>
+      <w:pPr>
+        <w:jc w:val="both"/>
+        <w:rPr>
+          <w:b/>
+          <w:bCs/>
+        </w:rPr>
       </w:pPr>
       <w:r>
         <w:t>(i.</w:t>
@@ -2566,7 +2661,14 @@
         <w:t>12</w:t>
       </w:r>
       <w:r>
-        <w:t>). Xem tổng số sinh viên đăng ký ở mỗi học kỳ ở mỗi khoa.</w:t>
+        <w:t xml:space="preserve">). </w:t>
+      </w:r>
+      <w:r>
+        <w:rPr>
+          <w:b/>
+          <w:bCs/>
+        </w:rPr>
+        <w:t>Xem tổng số sinh viên đăng ký ở mỗi học kỳ ở mỗi khoa.</w:t>
       </w:r>
     </w:p>
     <w:p>
@@ -2619,45 +2721,101 @@
         <w:t>(</w:t>
       </w:r>
       <w:r>
-        <w:t>ii.3). Xem</w:t>
-      </w:r>
-      <w:r>
+        <w:t xml:space="preserve">ii.3). </w:t>
+      </w:r>
+      <w:r>
+        <w:rPr>
+          <w:b/>
+          <w:bCs/>
+        </w:rPr>
+        <w:t>Xem</w:t>
+      </w:r>
+      <w:r>
+        <w:rPr>
+          <w:b/>
+          <w:bCs/>
+        </w:rPr>
         <w:t xml:space="preserve"> danh sách môn học ở một học kỳ.</w:t>
       </w:r>
     </w:p>
     <w:p>
       <w:pPr>
         <w:jc w:val="both"/>
-      </w:pPr>
-      <w:r>
-        <w:t>(ii.4). Xem danh sách giảng viên ở một học kỳ.</w:t>
-      </w:r>
-    </w:p>
-    <w:p>
-      <w:pPr>
-        <w:jc w:val="both"/>
-      </w:pPr>
-      <w:r>
-        <w:t>(ii.5). Xem danh sách lớp được phụ trách bởi một giảng viên ở một học kỳ.</w:t>
-      </w:r>
-    </w:p>
-    <w:p>
-      <w:pPr>
-        <w:jc w:val="both"/>
-      </w:pPr>
-      <w:r>
-        <w:t>(ii.6). Xem danh sách giảng viên phụ trách ở mỗi lớp ở m</w:t>
-      </w:r>
-      <w:r>
+        <w:rPr>
+          <w:b/>
+          <w:bCs/>
+        </w:rPr>
+      </w:pPr>
+      <w:r>
+        <w:t xml:space="preserve">(ii.4). </w:t>
+      </w:r>
+      <w:r>
+        <w:rPr>
+          <w:b/>
+          <w:bCs/>
+        </w:rPr>
+        <w:t>Xem danh sách giảng viên ở một học kỳ.</w:t>
+      </w:r>
+    </w:p>
+    <w:p>
+      <w:pPr>
+        <w:jc w:val="both"/>
+        <w:rPr>
+          <w:b/>
+          <w:bCs/>
+        </w:rPr>
+      </w:pPr>
+      <w:r>
+        <w:t xml:space="preserve">(ii.5). </w:t>
+      </w:r>
+      <w:r>
+        <w:rPr>
+          <w:b/>
+          <w:bCs/>
+        </w:rPr>
+        <w:t>Xem danh sách lớp được phụ trách bởi một giảng viên ở một học kỳ.</w:t>
+      </w:r>
+    </w:p>
+    <w:p>
+      <w:pPr>
+        <w:jc w:val="both"/>
+        <w:rPr>
+          <w:b/>
+          <w:bCs/>
+        </w:rPr>
+      </w:pPr>
+      <w:r>
+        <w:t xml:space="preserve">(ii.6). </w:t>
+      </w:r>
+      <w:r>
+        <w:rPr>
+          <w:b/>
+          <w:bCs/>
+        </w:rPr>
+        <w:t>Xem danh sách giảng viên phụ trách ở mỗi lớp ở m</w:t>
+      </w:r>
+      <w:r>
+        <w:rPr>
+          <w:b/>
+          <w:bCs/>
+        </w:rPr>
         <w:t>ột</w:t>
       </w:r>
       <w:r>
+        <w:rPr>
+          <w:b/>
+          <w:bCs/>
+        </w:rPr>
         <w:t xml:space="preserve"> học kỳ.</w:t>
       </w:r>
     </w:p>
     <w:p>
       <w:pPr>
         <w:jc w:val="both"/>
+        <w:rPr>
+          <w:b/>
+          <w:bCs/>
+        </w:rPr>
       </w:pPr>
       <w:r>
         <w:t>(ii.</w:t>
@@ -2666,26 +2824,56 @@
         <w:t>7</w:t>
       </w:r>
       <w:r>
-        <w:t>). Xem các giáo trình được chỉ định cho mỗi môn học ở m</w:t>
-      </w:r>
-      <w:r>
+        <w:t xml:space="preserve">). </w:t>
+      </w:r>
+      <w:r>
+        <w:rPr>
+          <w:b/>
+          <w:bCs/>
+        </w:rPr>
+        <w:t>Xem các giáo trình được chỉ định cho mỗi môn học ở m</w:t>
+      </w:r>
+      <w:r>
+        <w:rPr>
+          <w:b/>
+          <w:bCs/>
+        </w:rPr>
         <w:t>ột</w:t>
       </w:r>
       <w:r>
+        <w:rPr>
+          <w:b/>
+          <w:bCs/>
+        </w:rPr>
         <w:t xml:space="preserve"> học kỳ.</w:t>
       </w:r>
     </w:p>
     <w:p>
       <w:pPr>
         <w:jc w:val="both"/>
-      </w:pPr>
-      <w:r>
-        <w:t>(ii.8). Xem danh sách sinh viên đăng ký cho mỗi lớp ở một học kỳ.</w:t>
-      </w:r>
-    </w:p>
-    <w:p>
-      <w:pPr>
-        <w:jc w:val="both"/>
+        <w:rPr>
+          <w:b/>
+          <w:bCs/>
+        </w:rPr>
+      </w:pPr>
+      <w:r>
+        <w:t xml:space="preserve">(ii.8). </w:t>
+      </w:r>
+      <w:r>
+        <w:rPr>
+          <w:b/>
+          <w:bCs/>
+        </w:rPr>
+        <w:t>Xem danh sách sinh viên đăng ký cho mỗi lớp ở một học kỳ.</w:t>
+      </w:r>
+    </w:p>
+    <w:p>
+      <w:pPr>
+        <w:jc w:val="both"/>
+        <w:rPr>
+          <w:b/>
+          <w:bCs/>
+        </w:rPr>
       </w:pPr>
       <w:r>
         <w:t>(ii.</w:t>
@@ -2694,12 +2882,27 @@
         <w:t>9</w:t>
       </w:r>
       <w:r>
-        <w:t>). Xem tổng số sinh viên đăng ký ở m</w:t>
-      </w:r>
-      <w:r>
+        <w:t xml:space="preserve">). </w:t>
+      </w:r>
+      <w:r>
+        <w:rPr>
+          <w:b/>
+          <w:bCs/>
+        </w:rPr>
+        <w:t>Xem tổng số sinh viên đăng ký ở m</w:t>
+      </w:r>
+      <w:r>
+        <w:rPr>
+          <w:b/>
+          <w:bCs/>
+        </w:rPr>
         <w:t>ột</w:t>
       </w:r>
       <w:r>
+        <w:rPr>
+          <w:b/>
+          <w:bCs/>
+        </w:rPr>
         <w:t xml:space="preserve"> học kỳ.</w:t>
       </w:r>
     </w:p>
@@ -2800,12 +3003,27 @@
         <w:jc w:val="both"/>
       </w:pPr>
       <w:r>
-        <w:t>(iii.2). Xem danh sách lớp học của mỗi môn học</w:t>
-      </w:r>
-      <w:r>
+        <w:t xml:space="preserve">(iii.2). </w:t>
+      </w:r>
+      <w:r>
+        <w:rPr>
+          <w:b/>
+          <w:bCs/>
+        </w:rPr>
+        <w:t>Xem danh sách lớp học của mỗi môn học</w:t>
+      </w:r>
+      <w:r>
+        <w:rPr>
+          <w:b/>
+          <w:bCs/>
+        </w:rPr>
         <w:t xml:space="preserve"> do mình phụ trách</w:t>
       </w:r>
       <w:r>
+        <w:rPr>
+          <w:b/>
+          <w:bCs/>
+        </w:rPr>
         <w:t xml:space="preserve"> ở một học kỳ.</w:t>
       </w:r>
     </w:p>
@@ -2814,12 +3032,27 @@
         <w:jc w:val="both"/>
       </w:pPr>
       <w:r>
-        <w:t>(iii.3). Xem danh sách sinh viên của mỗi lớp học</w:t>
-      </w:r>
-      <w:r>
+        <w:t xml:space="preserve">(iii.3). </w:t>
+      </w:r>
+      <w:r>
+        <w:rPr>
+          <w:b/>
+          <w:bCs/>
+        </w:rPr>
+        <w:t>Xem danh sách sinh viên của mỗi lớp học</w:t>
+      </w:r>
+      <w:r>
+        <w:rPr>
+          <w:b/>
+          <w:bCs/>
+        </w:rPr>
         <w:t xml:space="preserve"> do mình phụ trách</w:t>
       </w:r>
       <w:r>
+        <w:rPr>
+          <w:b/>
+          <w:bCs/>
+        </w:rPr>
         <w:t xml:space="preserve"> ở một học kỳ.</w:t>
       </w:r>
     </w:p>
@@ -2923,28 +3156,66 @@
     <w:p>
       <w:pPr>
         <w:jc w:val="both"/>
-      </w:pPr>
-      <w:r>
-        <w:t xml:space="preserve">(iv.3). Xem danh sách môn học và giáo trình chính cho mỗi môn học </w:t>
-      </w:r>
-      <w:r>
+        <w:rPr>
+          <w:b/>
+          <w:bCs/>
+        </w:rPr>
+      </w:pPr>
+      <w:r>
+        <w:t xml:space="preserve">(iv.3). </w:t>
+      </w:r>
+      <w:r>
+        <w:rPr>
+          <w:b/>
+          <w:bCs/>
+        </w:rPr>
+        <w:t xml:space="preserve">Xem danh sách môn học và giáo trình chính cho mỗi môn học </w:t>
+      </w:r>
+      <w:r>
+        <w:rPr>
+          <w:b/>
+          <w:bCs/>
+        </w:rPr>
         <w:t xml:space="preserve">mà mình đăng ký </w:t>
       </w:r>
       <w:r>
+        <w:rPr>
+          <w:b/>
+          <w:bCs/>
+        </w:rPr>
         <w:t>ở một học kỳ.</w:t>
       </w:r>
     </w:p>
     <w:p>
       <w:pPr>
         <w:jc w:val="both"/>
-      </w:pPr>
-      <w:r>
-        <w:t xml:space="preserve">(iv.4). Xem danh sách lớp học của mỗi môn học </w:t>
-      </w:r>
-      <w:r>
+        <w:rPr>
+          <w:b/>
+          <w:bCs/>
+        </w:rPr>
+      </w:pPr>
+      <w:r>
+        <w:t xml:space="preserve">(iv.4). </w:t>
+      </w:r>
+      <w:r>
+        <w:rPr>
+          <w:b/>
+          <w:bCs/>
+        </w:rPr>
+        <w:t xml:space="preserve">Xem danh sách lớp học của mỗi môn học </w:t>
+      </w:r>
+      <w:r>
+        <w:rPr>
+          <w:b/>
+          <w:bCs/>
+        </w:rPr>
         <w:t xml:space="preserve">mà mình đăng ký </w:t>
       </w:r>
       <w:r>
+        <w:rPr>
+          <w:b/>
+          <w:bCs/>
+        </w:rPr>
         <w:t xml:space="preserve">ở một học kỳ.  </w:t>
       </w:r>
     </w:p>
@@ -2953,42 +3224,98 @@
         <w:jc w:val="both"/>
       </w:pPr>
       <w:r>
-        <w:t xml:space="preserve">(iv.5). Xem danh sách lớp học của mỗi môn học </w:t>
-      </w:r>
-      <w:r>
+        <w:t xml:space="preserve">(iv.5). </w:t>
+      </w:r>
+      <w:r>
+        <w:rPr>
+          <w:b/>
+          <w:bCs/>
+        </w:rPr>
+        <w:t xml:space="preserve">Xem danh sách lớp học của mỗi môn học </w:t>
+      </w:r>
+      <w:r>
+        <w:rPr>
+          <w:b/>
+          <w:bCs/>
+        </w:rPr>
         <w:t xml:space="preserve">mà mình đăng ký </w:t>
       </w:r>
       <w:r>
+        <w:rPr>
+          <w:b/>
+          <w:bCs/>
+        </w:rPr>
         <w:t>có nhiều hơn 1 giảng viên phụ trách ở một học kỳ.</w:t>
       </w:r>
     </w:p>
     <w:p>
       <w:pPr>
         <w:jc w:val="both"/>
-      </w:pPr>
-      <w:r>
-        <w:t>(iv.6). Xem tổng số tín chỉ đã đăng ký được ở một học kỳ.</w:t>
-      </w:r>
-    </w:p>
-    <w:p>
-      <w:pPr>
-        <w:jc w:val="both"/>
-      </w:pPr>
-      <w:r>
-        <w:t>(iv.7). Xem tổng số môn học đã đăng ký được ở một học kỳ.</w:t>
-      </w:r>
-    </w:p>
-    <w:p>
-      <w:pPr>
-        <w:jc w:val="both"/>
-      </w:pPr>
-      <w:r>
-        <w:t xml:space="preserve">(iv.8). Xem 3 học kỳ có số tổng số tín chỉ cao nhất mà </w:t>
-      </w:r>
-      <w:r>
+        <w:rPr>
+          <w:b/>
+          <w:bCs/>
+        </w:rPr>
+      </w:pPr>
+      <w:r>
+        <w:t xml:space="preserve">(iv.6). </w:t>
+      </w:r>
+      <w:r>
+        <w:rPr>
+          <w:b/>
+          <w:bCs/>
+        </w:rPr>
+        <w:t>Xem tổng số tín chỉ đã đăng ký được ở một học kỳ.</w:t>
+      </w:r>
+    </w:p>
+    <w:p>
+      <w:pPr>
+        <w:jc w:val="both"/>
+        <w:rPr>
+          <w:b/>
+          <w:bCs/>
+        </w:rPr>
+      </w:pPr>
+      <w:r>
+        <w:t xml:space="preserve">(iv.7). </w:t>
+      </w:r>
+      <w:r>
+        <w:rPr>
+          <w:b/>
+          <w:bCs/>
+        </w:rPr>
+        <w:t>Xem tổng số môn học đã đăng ký được ở một học kỳ.</w:t>
+      </w:r>
+    </w:p>
+    <w:p>
+      <w:pPr>
+        <w:jc w:val="both"/>
+        <w:rPr>
+          <w:b/>
+          <w:bCs/>
+        </w:rPr>
+      </w:pPr>
+      <w:r>
+        <w:t xml:space="preserve">(iv.8). </w:t>
+      </w:r>
+      <w:r>
+        <w:rPr>
+          <w:b/>
+          <w:bCs/>
+        </w:rPr>
+        <w:t xml:space="preserve">Xem 3 học kỳ có số tổng số tín chỉ cao nhất mà </w:t>
+      </w:r>
+      <w:r>
+        <w:rPr>
+          <w:b/>
+          <w:bCs/>
+        </w:rPr>
         <w:t>mình</w:t>
       </w:r>
       <w:r>
+        <w:rPr>
+          <w:b/>
+          <w:bCs/>
+        </w:rPr>
         <w:t xml:space="preserve"> đã từng đăng ký.</w:t>
       </w:r>
     </w:p>
@@ -8838,6 +9165,7 @@
     <w:lsdException w:name="HTML Sample" w:semiHidden="1" w:unhideWhenUsed="1"/>
     <w:lsdException w:name="HTML Typewriter" w:semiHidden="1" w:unhideWhenUsed="1"/>
     <w:lsdException w:name="HTML Variable" w:semiHidden="1" w:unhideWhenUsed="1"/>
+    <w:lsdException w:name="Normal Table" w:semiHidden="1" w:unhideWhenUsed="1"/>
     <w:lsdException w:name="annotation subject" w:semiHidden="1" w:unhideWhenUsed="1"/>
     <w:lsdException w:name="No List" w:semiHidden="1" w:unhideWhenUsed="1"/>
     <w:lsdException w:name="Outline List 1" w:semiHidden="1" w:unhideWhenUsed="1"/>
@@ -8880,8 +9208,11 @@
     <w:lsdException w:name="Table Contemporary" w:semiHidden="1" w:unhideWhenUsed="1"/>
     <w:lsdException w:name="Table Elegant" w:semiHidden="1" w:unhideWhenUsed="1"/>
     <w:lsdException w:name="Table Professional" w:semiHidden="1" w:unhideWhenUsed="1"/>
+    <w:lsdException w:name="Table Subtle 1" w:semiHidden="1" w:unhideWhenUsed="1"/>
     <w:lsdException w:name="Table Subtle 2" w:semiHidden="1" w:unhideWhenUsed="1"/>
     <w:lsdException w:name="Table Web 1" w:semiHidden="1" w:unhideWhenUsed="1"/>
+    <w:lsdException w:name="Table Web 2" w:semiHidden="1" w:unhideWhenUsed="1"/>
+    <w:lsdException w:name="Table Web 3" w:semiHidden="1" w:unhideWhenUsed="1"/>
     <w:lsdException w:name="Balloon Text" w:semiHidden="1" w:unhideWhenUsed="1"/>
     <w:lsdException w:name="Table Grid" w:uiPriority="59"/>
     <w:lsdException w:name="Table Theme" w:semiHidden="1" w:unhideWhenUsed="1"/>

</xml_diff>